<commit_message>
Upload Nov 4, 2023
</commit_message>
<xml_diff>
--- a/2.BMW/doc/note_form.docx
+++ b/2.BMW/doc/note_form.docx
@@ -8,119 +8,79 @@
           <w:color w:val="FF0000"/>
         </w:rPr>
       </w:pPr>
-      <w:r>
-        <w:fldChar w:fldCharType="begin"/>
-      </w:r>
-      <w:r>
-        <w:instrText>HYPERLINK "</w:instrText>
-      </w:r>
-      <w:r>
-        <w:instrText>http://127.0.0.1:5500/d04_login.html?user=</w:instrText>
-      </w:r>
-      <w:r>
+      <w:hyperlink r:id="rId5" w:history="1">
+        <w:r>
+          <w:rPr>
+            <w:rStyle w:val="Hyperlink"/>
+          </w:rPr>
+          <w:t>http://127.0.0.1:5500/</w:t>
+        </w:r>
+        <w:r>
+          <w:rPr>
+            <w:rStyle w:val="Hyperlink"/>
+            <w:highlight w:val="yellow"/>
+          </w:rPr>
+          <w:t>d04_login.html</w:t>
+        </w:r>
+        <w:r>
+          <w:rPr>
+            <w:rStyle w:val="Hyperlink"/>
+            <w:b/>
+            <w:bCs/>
+            <w:color w:val="00B050"/>
+            <w:sz w:val="36"/>
+            <w:szCs w:val="36"/>
+          </w:rPr>
+          <w:t>?</w:t>
+        </w:r>
+        <w:r>
+          <w:rPr>
+            <w:rStyle w:val="Hyperlink"/>
+            <w:color w:val="FF0000"/>
+          </w:rPr>
+          <w:t>user</w:t>
+        </w:r>
+        <w:r>
+          <w:rPr>
+            <w:rStyle w:val="Hyperlink"/>
+          </w:rPr>
+          <w:t>=aptech&amp;</w:t>
+        </w:r>
+        <w:r>
+          <w:rPr>
+            <w:rStyle w:val="Hyperlink"/>
+            <w:color w:val="FF0000"/>
+          </w:rPr>
+          <w:t>pass</w:t>
+        </w:r>
+        <w:r>
+          <w:rPr>
+            <w:rStyle w:val="Hyperlink"/>
+          </w:rPr>
+          <w:t>=123&amp;</w:t>
+        </w:r>
+        <w:r>
+          <w:rPr>
+            <w:rStyle w:val="Hyperlink"/>
+            <w:color w:val="FF0000"/>
+          </w:rPr>
+          <w:t>rem</w:t>
+        </w:r>
+        <w:r>
+          <w:rPr>
+            <w:rStyle w:val="Hyperlink"/>
+          </w:rPr>
+          <w:t>=on</w:t>
+        </w:r>
+      </w:hyperlink>
+    </w:p>
+    <w:p>
+      <w:pPr>
         <w:rPr>
           <w:color w:val="FF0000"/>
         </w:rPr>
-        <w:instrText>aptech</w:instrText>
-      </w:r>
-      <w:r>
-        <w:instrText>&amp;pass=</w:instrText>
-      </w:r>
-      <w:r>
-        <w:rPr>
-          <w:color w:val="FF0000"/>
-        </w:rPr>
-        <w:instrText>123</w:instrText>
-      </w:r>
-      <w:r>
-        <w:instrText>&amp;rem=</w:instrText>
-      </w:r>
-      <w:r>
-        <w:rPr>
-          <w:color w:val="FF0000"/>
-        </w:rPr>
-        <w:instrText>on</w:instrText>
-      </w:r>
-      <w:r>
-        <w:instrText>"</w:instrText>
-      </w:r>
-      <w:r>
-        <w:fldChar w:fldCharType="separate"/>
-      </w:r>
-      <w:r>
-        <w:rPr>
-          <w:rStyle w:val="Hyperlink"/>
-        </w:rPr>
-        <w:t>http://127.0.0.1:5500/</w:t>
-      </w:r>
-      <w:r>
-        <w:rPr>
-          <w:rStyle w:val="Hyperlink"/>
-          <w:highlight w:val="yellow"/>
-        </w:rPr>
-        <w:t>d04_login.html</w:t>
-      </w:r>
-      <w:r>
-        <w:rPr>
-          <w:rStyle w:val="Hyperlink"/>
-          <w:b/>
-          <w:bCs/>
-          <w:color w:val="00B050"/>
-          <w:sz w:val="36"/>
-          <w:szCs w:val="36"/>
-        </w:rPr>
-        <w:t>?</w:t>
-      </w:r>
-      <w:r>
-        <w:rPr>
-          <w:rStyle w:val="Hyperlink"/>
-          <w:color w:val="FF0000"/>
-        </w:rPr>
-        <w:t>user</w:t>
-      </w:r>
-      <w:r>
-        <w:rPr>
-          <w:rStyle w:val="Hyperlink"/>
-        </w:rPr>
-        <w:t>=aptech&amp;</w:t>
-      </w:r>
-      <w:r>
-        <w:rPr>
-          <w:rStyle w:val="Hyperlink"/>
-          <w:color w:val="FF0000"/>
-        </w:rPr>
-        <w:t>pass</w:t>
-      </w:r>
-      <w:r>
-        <w:rPr>
-          <w:rStyle w:val="Hyperlink"/>
-        </w:rPr>
-        <w:t>=123&amp;</w:t>
-      </w:r>
-      <w:r>
-        <w:rPr>
-          <w:rStyle w:val="Hyperlink"/>
-          <w:color w:val="FF0000"/>
-        </w:rPr>
-        <w:t>rem</w:t>
-      </w:r>
-      <w:r>
-        <w:rPr>
-          <w:rStyle w:val="Hyperlink"/>
-        </w:rPr>
-        <w:t>=on</w:t>
-      </w:r>
-      <w:r>
-        <w:fldChar w:fldCharType="end"/>
-      </w:r>
-    </w:p>
-    <w:p>
-      <w:pPr>
-        <w:rPr>
-          <w:color w:val="FF0000"/>
-        </w:rPr>
-      </w:pPr>
-      <w:hyperlink r:id="rId5" w:history="1">
+      </w:pPr>
+      <w:hyperlink r:id="rId6" w:history="1">
         <w:r>
           <w:rPr>
             <w:rStyle w:val="Hyperlink"/>
@@ -174,7 +134,7 @@
           <w:color w:val="FF0000"/>
         </w:rPr>
       </w:pPr>
-      <w:hyperlink r:id="rId6" w:history="1">
+      <w:hyperlink r:id="rId7" w:history="1">
         <w:r>
           <w:rPr>
             <w:rStyle w:val="Hyperlink"/>
@@ -215,7 +175,7 @@
       </w:pPr>
     </w:p>
     <w:p>
-      <w:hyperlink r:id="rId7" w:history="1">
+      <w:hyperlink r:id="rId8" w:history="1">
         <w:r>
           <w:rPr>
             <w:rStyle w:val="Hyperlink"/>
@@ -254,114 +214,112 @@
       </w:hyperlink>
     </w:p>
     <w:p>
-      <w:r>
-        <w:t>http://127.0.0.1:5500/</w:t>
-      </w:r>
-      <w:r>
-        <w:rPr>
-          <w:highlight w:val="yellow"/>
-        </w:rPr>
-        <w:t>d04_layout.html</w:t>
-      </w:r>
-      <w:r>
-        <w:rPr>
-          <w:b/>
-          <w:bCs/>
-          <w:color w:val="00B050"/>
-          <w:sz w:val="40"/>
-          <w:szCs w:val="40"/>
-        </w:rPr>
-        <w:t>?</w:t>
-      </w:r>
-      <w:r>
-        <w:rPr>
-          <w:b/>
-          <w:bCs/>
+      <w:hyperlink r:id="rId9" w:history="1">
+        <w:r>
+          <w:rPr>
+            <w:rStyle w:val="Hyperlink"/>
+          </w:rPr>
+          <w:t>http://127.0.0.1:5500/</w:t>
+        </w:r>
+        <w:r>
+          <w:rPr>
+            <w:rStyle w:val="Hyperlink"/>
+            <w:highlight w:val="yellow"/>
+          </w:rPr>
+          <w:t>d04_layout.html</w:t>
+        </w:r>
+        <w:r>
+          <w:rPr>
+            <w:rStyle w:val="Hyperlink"/>
+            <w:b/>
+            <w:bCs/>
+            <w:sz w:val="40"/>
+            <w:szCs w:val="40"/>
+          </w:rPr>
+          <w:t>?</w:t>
+        </w:r>
+        <w:r>
+          <w:rPr>
+            <w:rStyle w:val="Hyperlink"/>
+            <w:b/>
+            <w:bCs/>
+          </w:rPr>
+          <w:t>username</w:t>
+        </w:r>
+        <w:r>
+          <w:rPr>
+            <w:rStyle w:val="Hyperlink"/>
+          </w:rPr>
+          <w:t>=khanh</w:t>
+        </w:r>
+        <w:r>
+          <w:rPr>
+            <w:rStyle w:val="Hyperlink"/>
+            <w:highlight w:val="cyan"/>
+          </w:rPr>
+          <w:t>&amp;</w:t>
+        </w:r>
+        <w:r>
+          <w:rPr>
+            <w:rStyle w:val="Hyperlink"/>
+          </w:rPr>
+          <w:t>matkhau=123</w:t>
+        </w:r>
+        <w:r>
+          <w:rPr>
+            <w:rStyle w:val="Hyperlink"/>
+            <w:highlight w:val="cyan"/>
+          </w:rPr>
+          <w:t>&amp;</w:t>
+        </w:r>
+        <w:r>
+          <w:rPr>
+            <w:rStyle w:val="Hyperlink"/>
+          </w:rPr>
+          <w:t>rem=on</w:t>
+        </w:r>
+      </w:hyperlink>
+    </w:p>
+    <w:p>
+      <w:hyperlink r:id="rId10" w:history="1">
+        <w:r>
+          <w:rPr>
+            <w:rStyle w:val="Hyperlink"/>
+          </w:rPr>
+          <w:t>http://127.0.0.1:5500/d04_layout.html?username=guest&amp;matkhau=123&amp;matkhau2=123&amp;email=abc%40gmail.com&amp;phone=%2B911&amp;eat=on&amp;travel=on&amp;gender=on&amp;home=Nhatrang</w:t>
+        </w:r>
+      </w:hyperlink>
+    </w:p>
+    <w:p>
+      <w:r>
+        <w:t>http://127.0.0.1:5500/d04_layout.html?username=guest&amp;matkhau=123&amp;matkhau2=123&amp;email=abc%40gmail.com&amp;phone=%2B911&amp;eat=eat&amp;game=game&amp;travel=travel&amp;gender=female&amp;home=Saigon</w:t>
+      </w:r>
+    </w:p>
+    <w:p>
+      <w:pPr>
+        <w:rPr>
           <w:color w:val="FF0000"/>
         </w:rPr>
-        <w:t>username</w:t>
-      </w:r>
-      <w:r>
-        <w:t>=khanh</w:t>
-      </w:r>
-      <w:r>
-        <w:rPr>
-          <w:highlight w:val="cyan"/>
-        </w:rPr>
-        <w:t>&amp;</w:t>
-      </w:r>
-      <w:r>
+      </w:pPr>
+      <w:r>
+        <w:br w:type="column"/>
+      </w:r>
+    </w:p>
+    <w:p>
+      <w:pPr>
         <w:rPr>
           <w:color w:val="FF0000"/>
         </w:rPr>
-        <w:t>matkhau</w:t>
-      </w:r>
-      <w:r>
-        <w:t>=123</w:t>
-      </w:r>
-      <w:r>
-        <w:rPr>
-          <w:highlight w:val="cyan"/>
-        </w:rPr>
-        <w:t>&amp;</w:t>
-      </w:r>
-      <w:r>
-        <w:t>rem=on</w:t>
-      </w:r>
-    </w:p>
-    <w:p>
-      <w:pPr>
-        <w:rPr>
-          <w:color w:val="FF0000"/>
-        </w:rPr>
-      </w:pPr>
-      <w:r>
-        <w:br w:type="column"/>
-      </w:r>
-    </w:p>
-    <w:p>
-      <w:pPr>
-        <w:rPr>
-          <w:color w:val="FF0000"/>
-        </w:rPr>
-      </w:pPr>
-      <w:proofErr w:type="spellStart"/>
-      <w:r>
-        <w:t>trong</w:t>
-      </w:r>
-      <w:proofErr w:type="spellEnd"/>
-      <w:r>
-        <w:t xml:space="preserve"> 1 </w:t>
-      </w:r>
-      <w:proofErr w:type="spellStart"/>
-      <w:r>
-        <w:t>mẫu</w:t>
-      </w:r>
-      <w:proofErr w:type="spellEnd"/>
-      <w:r>
-        <w:t xml:space="preserve"> </w:t>
-      </w:r>
-      <w:proofErr w:type="spellStart"/>
-      <w:r>
-        <w:t>biểu</w:t>
-      </w:r>
-      <w:proofErr w:type="spellEnd"/>
-      <w:r>
-        <w:t xml:space="preserve"> </w:t>
-      </w:r>
-      <w:proofErr w:type="spellStart"/>
-      <w:r>
-        <w:t>nhập</w:t>
-      </w:r>
-      <w:proofErr w:type="spellEnd"/>
-      <w:r>
-        <w:t xml:space="preserve"> </w:t>
-      </w:r>
-      <w:proofErr w:type="spellStart"/>
-      <w:r>
-        <w:t>liệu</w:t>
-      </w:r>
-      <w:proofErr w:type="spellEnd"/>
+      </w:pPr>
+      <w:r>
+        <w:t xml:space="preserve">trong 1 </w:t>
+      </w:r>
+      <w:r>
+        <w:t>mẫu biểu</w:t>
+      </w:r>
+      <w:r>
+        <w:t xml:space="preserve"> nhập liệu</w:t>
+      </w:r>
       <w:r>
         <w:t xml:space="preserve"> (&lt;form&gt;)</w:t>
       </w:r>
@@ -380,24 +338,11 @@
           <w:numId w:val="1"/>
         </w:numPr>
       </w:pPr>
-      <w:proofErr w:type="spellStart"/>
       <w:r>
         <w:t>Thu</w:t>
       </w:r>
       <w:r>
-        <w:t>ộc</w:t>
-      </w:r>
-      <w:proofErr w:type="spellEnd"/>
-      <w:r>
-        <w:t xml:space="preserve"> </w:t>
-      </w:r>
-      <w:proofErr w:type="spellStart"/>
-      <w:r>
-        <w:t>tinh</w:t>
-      </w:r>
-      <w:proofErr w:type="spellEnd"/>
-      <w:r>
-        <w:t xml:space="preserve"> </w:t>
+        <w:t xml:space="preserve">ộc tinh </w:t>
       </w:r>
       <w:r>
         <w:rPr>
@@ -406,79 +351,7 @@
         <w:t>action</w:t>
       </w:r>
       <w:r>
-        <w:t xml:space="preserve">, </w:t>
-      </w:r>
-      <w:proofErr w:type="spellStart"/>
-      <w:r>
-        <w:t>chứa</w:t>
-      </w:r>
-      <w:proofErr w:type="spellEnd"/>
-      <w:r>
-        <w:t xml:space="preserve"> </w:t>
-      </w:r>
-      <w:proofErr w:type="spellStart"/>
-      <w:r>
-        <w:t>tên</w:t>
-      </w:r>
-      <w:proofErr w:type="spellEnd"/>
-      <w:r>
-        <w:t xml:space="preserve"> </w:t>
-      </w:r>
-      <w:proofErr w:type="spellStart"/>
-      <w:r>
-        <w:t>trang</w:t>
-      </w:r>
-      <w:proofErr w:type="spellEnd"/>
-      <w:r>
-        <w:t xml:space="preserve"> web </w:t>
-      </w:r>
-      <w:proofErr w:type="spellStart"/>
-      <w:r>
-        <w:t>sẽ</w:t>
-      </w:r>
-      <w:proofErr w:type="spellEnd"/>
-      <w:r>
-        <w:t xml:space="preserve"> </w:t>
-      </w:r>
-      <w:proofErr w:type="spellStart"/>
-      <w:r>
-        <w:t>hiển</w:t>
-      </w:r>
-      <w:proofErr w:type="spellEnd"/>
-      <w:r>
-        <w:t xml:space="preserve"> </w:t>
-      </w:r>
-      <w:proofErr w:type="spellStart"/>
-      <w:r>
-        <w:t>thị</w:t>
-      </w:r>
-      <w:proofErr w:type="spellEnd"/>
-      <w:r>
-        <w:t xml:space="preserve"> </w:t>
-      </w:r>
-      <w:proofErr w:type="spellStart"/>
-      <w:r>
-        <w:t>khi</w:t>
-      </w:r>
-      <w:proofErr w:type="spellEnd"/>
-      <w:r>
-        <w:t xml:space="preserve"> user </w:t>
-      </w:r>
-      <w:proofErr w:type="spellStart"/>
-      <w:r>
-        <w:t>bấm</w:t>
-      </w:r>
-      <w:proofErr w:type="spellEnd"/>
-      <w:r>
-        <w:t xml:space="preserve"> </w:t>
-      </w:r>
-      <w:proofErr w:type="spellStart"/>
-      <w:r>
-        <w:t>nút</w:t>
-      </w:r>
-      <w:proofErr w:type="spellEnd"/>
-      <w:r>
-        <w:t xml:space="preserve"> [submit] </w:t>
+        <w:t xml:space="preserve">, chứa tên trang web sẽ hiển thị khi user bấm nút [submit] </w:t>
       </w:r>
     </w:p>
     <w:p>
@@ -489,24 +362,11 @@
           <w:numId w:val="1"/>
         </w:numPr>
       </w:pPr>
-      <w:proofErr w:type="spellStart"/>
       <w:r>
         <w:t>Thu</w:t>
       </w:r>
       <w:r>
-        <w:t>ộc</w:t>
-      </w:r>
-      <w:proofErr w:type="spellEnd"/>
-      <w:r>
-        <w:t xml:space="preserve"> </w:t>
-      </w:r>
-      <w:proofErr w:type="spellStart"/>
-      <w:r>
-        <w:t>tinh</w:t>
-      </w:r>
-      <w:proofErr w:type="spellEnd"/>
-      <w:r>
-        <w:t xml:space="preserve"> </w:t>
+        <w:t xml:space="preserve">ộc tinh </w:t>
       </w:r>
       <w:r>
         <w:rPr>
@@ -517,180 +377,18 @@
       <w:r>
         <w:t xml:space="preserve">, </w:t>
       </w:r>
-      <w:proofErr w:type="spellStart"/>
-      <w:r>
-        <w:t>thông</w:t>
-      </w:r>
-      <w:proofErr w:type="spellEnd"/>
-      <w:r>
-        <w:t xml:space="preserve"> </w:t>
-      </w:r>
-      <w:proofErr w:type="spellStart"/>
-      <w:r>
-        <w:t>báo</w:t>
-      </w:r>
-      <w:proofErr w:type="spellEnd"/>
-      <w:r>
-        <w:t xml:space="preserve"> </w:t>
-      </w:r>
-      <w:proofErr w:type="spellStart"/>
-      <w:r>
-        <w:t>phương</w:t>
-      </w:r>
-      <w:proofErr w:type="spellEnd"/>
-      <w:r>
-        <w:t xml:space="preserve"> </w:t>
-      </w:r>
-      <w:proofErr w:type="spellStart"/>
-      <w:r>
-        <w:t>thức</w:t>
-      </w:r>
-      <w:proofErr w:type="spellEnd"/>
-      <w:r>
-        <w:t xml:space="preserve"> </w:t>
-      </w:r>
-      <w:proofErr w:type="spellStart"/>
-      <w:r>
-        <w:t>đẩy</w:t>
-      </w:r>
-      <w:proofErr w:type="spellEnd"/>
-      <w:r>
-        <w:t xml:space="preserve"> </w:t>
-      </w:r>
-      <w:proofErr w:type="spellStart"/>
-      <w:r>
-        <w:t>dữ</w:t>
-      </w:r>
-      <w:proofErr w:type="spellEnd"/>
-      <w:r>
-        <w:t xml:space="preserve"> </w:t>
-      </w:r>
-      <w:proofErr w:type="spellStart"/>
-      <w:r>
-        <w:t>liệu</w:t>
-      </w:r>
-      <w:proofErr w:type="spellEnd"/>
-      <w:r>
-        <w:t xml:space="preserve"> </w:t>
-      </w:r>
-      <w:proofErr w:type="spellStart"/>
-      <w:r>
-        <w:t>nhập</w:t>
-      </w:r>
-      <w:proofErr w:type="spellEnd"/>
-      <w:r>
-        <w:t xml:space="preserve"> </w:t>
-      </w:r>
-      <w:proofErr w:type="spellStart"/>
-      <w:r>
-        <w:t>trong</w:t>
-      </w:r>
-      <w:proofErr w:type="spellEnd"/>
-      <w:r>
-        <w:t xml:space="preserve"> form </w:t>
-      </w:r>
-      <w:proofErr w:type="spellStart"/>
-      <w:r>
-        <w:t>lên</w:t>
-      </w:r>
-      <w:proofErr w:type="spellEnd"/>
-      <w:r>
-        <w:t xml:space="preserve"> server.</w:t>
+      <w:r>
+        <w:t>thông báo phương thức đẩy dữ liệu nhập trong form lên server.</w:t>
       </w:r>
       <w:r>
         <w:br/>
-        <w:t>- get (</w:t>
-      </w:r>
-      <w:proofErr w:type="gramStart"/>
-      <w:r>
-        <w:t>default )</w:t>
-      </w:r>
-      <w:proofErr w:type="gramEnd"/>
-      <w:r>
-        <w:t xml:space="preserve"> : </w:t>
-      </w:r>
-      <w:proofErr w:type="spellStart"/>
-      <w:r>
-        <w:t>toàn</w:t>
-      </w:r>
-      <w:proofErr w:type="spellEnd"/>
-      <w:r>
-        <w:t xml:space="preserve"> </w:t>
-      </w:r>
-      <w:proofErr w:type="spellStart"/>
-      <w:r>
-        <w:t>bộ</w:t>
-      </w:r>
-      <w:proofErr w:type="spellEnd"/>
-      <w:r>
-        <w:t xml:space="preserve"> </w:t>
-      </w:r>
-      <w:proofErr w:type="spellStart"/>
-      <w:r>
-        <w:t>dữ</w:t>
-      </w:r>
-      <w:proofErr w:type="spellEnd"/>
-      <w:r>
-        <w:t xml:space="preserve"> </w:t>
-      </w:r>
-      <w:proofErr w:type="spellStart"/>
-      <w:r>
-        <w:t>liệu</w:t>
-      </w:r>
-      <w:proofErr w:type="spellEnd"/>
-      <w:r>
-        <w:t xml:space="preserve"> </w:t>
-      </w:r>
-      <w:proofErr w:type="spellStart"/>
-      <w:r>
-        <w:t>nhập</w:t>
-      </w:r>
-      <w:proofErr w:type="spellEnd"/>
-      <w:r>
-        <w:t xml:space="preserve"> </w:t>
-      </w:r>
-      <w:proofErr w:type="spellStart"/>
-      <w:r>
-        <w:t>trong</w:t>
-      </w:r>
-      <w:proofErr w:type="spellEnd"/>
-      <w:r>
-        <w:t xml:space="preserve"> form</w:t>
-      </w:r>
-      <w:r>
-        <w:t xml:space="preserve"> </w:t>
-      </w:r>
-      <w:proofErr w:type="spellStart"/>
-      <w:r>
-        <w:t>xuất</w:t>
-      </w:r>
-      <w:proofErr w:type="spellEnd"/>
-      <w:r>
-        <w:t xml:space="preserve"> </w:t>
-      </w:r>
-      <w:proofErr w:type="spellStart"/>
-      <w:r>
-        <w:t>hiện</w:t>
-      </w:r>
-      <w:proofErr w:type="spellEnd"/>
-      <w:r>
-        <w:t xml:space="preserve"> </w:t>
-      </w:r>
-      <w:proofErr w:type="spellStart"/>
-      <w:r>
-        <w:t>sau</w:t>
-      </w:r>
-      <w:proofErr w:type="spellEnd"/>
-      <w:r>
-        <w:t xml:space="preserve">  </w:t>
-      </w:r>
-      <w:proofErr w:type="spellStart"/>
-      <w:r>
-        <w:t>tên</w:t>
-      </w:r>
-      <w:proofErr w:type="spellEnd"/>
-      <w:r>
-        <w:t xml:space="preserve"> </w:t>
+        <w:t>- get (default ) : toàn bộ dữ liệu nhập</w:t>
+      </w:r>
+      <w:r>
+        <w:t xml:space="preserve"> trong form</w:t>
+      </w:r>
+      <w:r>
+        <w:t xml:space="preserve"> xuất hiện sau  tên </w:t>
       </w:r>
       <w:r>
         <w:rPr>
@@ -710,66 +408,13 @@
       </w:r>
       <w:r>
         <w:br/>
-        <w:t xml:space="preserve">- post: ko </w:t>
-      </w:r>
-      <w:proofErr w:type="spellStart"/>
-      <w:r>
-        <w:t>thấy</w:t>
-      </w:r>
-      <w:proofErr w:type="spellEnd"/>
-      <w:r>
-        <w:t xml:space="preserve"> </w:t>
-      </w:r>
-      <w:proofErr w:type="spellStart"/>
-      <w:r>
-        <w:t>dữ</w:t>
-      </w:r>
-      <w:proofErr w:type="spellEnd"/>
-      <w:r>
-        <w:t xml:space="preserve"> </w:t>
-      </w:r>
-      <w:proofErr w:type="spellStart"/>
-      <w:r>
-        <w:t>liệu</w:t>
-      </w:r>
-      <w:proofErr w:type="spellEnd"/>
-      <w:r>
-        <w:t xml:space="preserve"> </w:t>
-      </w:r>
-      <w:proofErr w:type="spellStart"/>
-      <w:r>
-        <w:t>nhập</w:t>
-      </w:r>
-      <w:proofErr w:type="spellEnd"/>
-      <w:r>
-        <w:t xml:space="preserve"> </w:t>
-      </w:r>
-      <w:proofErr w:type="spellStart"/>
-      <w:r>
-        <w:t>trong</w:t>
-      </w:r>
-      <w:proofErr w:type="spellEnd"/>
-      <w:r>
-        <w:t xml:space="preserve"> form</w:t>
-      </w:r>
-      <w:r>
-        <w:t xml:space="preserve"> </w:t>
-      </w:r>
-      <w:proofErr w:type="spellStart"/>
-      <w:r>
-        <w:t>sau</w:t>
-      </w:r>
-      <w:proofErr w:type="spellEnd"/>
-      <w:r>
-        <w:t xml:space="preserve"> </w:t>
-      </w:r>
-      <w:proofErr w:type="spellStart"/>
-      <w:r>
-        <w:t>tên</w:t>
-      </w:r>
-      <w:proofErr w:type="spellEnd"/>
-      <w:r>
-        <w:t xml:space="preserve"> </w:t>
+        <w:t>- post: ko thấy dữ liệu nhập</w:t>
+      </w:r>
+      <w:r>
+        <w:t xml:space="preserve"> trong form</w:t>
+      </w:r>
+      <w:r>
+        <w:t xml:space="preserve"> sau tên </w:t>
       </w:r>
       <w:r>
         <w:rPr>
@@ -789,23 +434,7 @@
     <w:p/>
     <w:p>
       <w:r>
-        <w:t xml:space="preserve">Trong 1 ô </w:t>
-      </w:r>
-      <w:proofErr w:type="spellStart"/>
-      <w:r>
-        <w:t>nhập</w:t>
-      </w:r>
-      <w:proofErr w:type="spellEnd"/>
-      <w:r>
-        <w:t xml:space="preserve"> </w:t>
-      </w:r>
-      <w:proofErr w:type="spellStart"/>
-      <w:r>
-        <w:t>liệu</w:t>
-      </w:r>
-      <w:proofErr w:type="spellEnd"/>
-      <w:r>
-        <w:t xml:space="preserve"> (&lt;input&gt;), </w:t>
+        <w:t xml:space="preserve">Trong 1 ô nhập liệu (&lt;input&gt;), </w:t>
       </w:r>
     </w:p>
     <w:p>
@@ -816,24 +445,11 @@
           <w:numId w:val="1"/>
         </w:numPr>
       </w:pPr>
-      <w:proofErr w:type="spellStart"/>
       <w:r>
         <w:t>Thu</w:t>
       </w:r>
       <w:r>
-        <w:t>ộc</w:t>
-      </w:r>
-      <w:proofErr w:type="spellEnd"/>
-      <w:r>
-        <w:t xml:space="preserve"> </w:t>
-      </w:r>
-      <w:proofErr w:type="spellStart"/>
-      <w:r>
-        <w:t>tinh</w:t>
-      </w:r>
-      <w:proofErr w:type="spellEnd"/>
-      <w:r>
-        <w:t xml:space="preserve"> </w:t>
+        <w:t xml:space="preserve">ộc tinh </w:t>
       </w:r>
       <w:r>
         <w:rPr>
@@ -844,58 +460,8 @@
       <w:r>
         <w:t xml:space="preserve">, </w:t>
       </w:r>
-      <w:proofErr w:type="spellStart"/>
-      <w:r>
-        <w:t>khai</w:t>
-      </w:r>
-      <w:proofErr w:type="spellEnd"/>
-      <w:r>
-        <w:t xml:space="preserve"> </w:t>
-      </w:r>
-      <w:proofErr w:type="spellStart"/>
-      <w:r>
-        <w:t>báo</w:t>
-      </w:r>
-      <w:proofErr w:type="spellEnd"/>
-      <w:r>
-        <w:t xml:space="preserve"> </w:t>
-      </w:r>
-      <w:proofErr w:type="spellStart"/>
-      <w:r>
-        <w:t>kiếu</w:t>
-      </w:r>
-      <w:proofErr w:type="spellEnd"/>
-      <w:r>
-        <w:t xml:space="preserve"> </w:t>
-      </w:r>
-      <w:proofErr w:type="spellStart"/>
-      <w:r>
-        <w:t>nhập</w:t>
-      </w:r>
-      <w:proofErr w:type="spellEnd"/>
-      <w:r>
-        <w:t xml:space="preserve"> </w:t>
-      </w:r>
-      <w:proofErr w:type="spellStart"/>
-      <w:proofErr w:type="gramStart"/>
-      <w:r>
-        <w:t>liệu</w:t>
-      </w:r>
-      <w:proofErr w:type="spellEnd"/>
-      <w:r>
-        <w:t xml:space="preserve"> ,</w:t>
-      </w:r>
-      <w:proofErr w:type="gramEnd"/>
-      <w:r>
-        <w:t xml:space="preserve"> </w:t>
-      </w:r>
-      <w:proofErr w:type="spellStart"/>
-      <w:r>
-        <w:t>vd</w:t>
-      </w:r>
-      <w:proofErr w:type="spellEnd"/>
-      <w:r>
-        <w:t xml:space="preserve"> text, password</w:t>
+      <w:r>
+        <w:t>khai báo kiếu nhập liệu , vd text, password</w:t>
       </w:r>
       <w:r>
         <w:t>, check, radio, button ..</w:t>
@@ -909,24 +475,11 @@
           <w:numId w:val="1"/>
         </w:numPr>
       </w:pPr>
-      <w:proofErr w:type="spellStart"/>
       <w:r>
         <w:t>Thu</w:t>
       </w:r>
       <w:r>
-        <w:t>ộc</w:t>
-      </w:r>
-      <w:proofErr w:type="spellEnd"/>
-      <w:r>
-        <w:t xml:space="preserve"> </w:t>
-      </w:r>
-      <w:proofErr w:type="spellStart"/>
-      <w:r>
-        <w:t>tinh</w:t>
-      </w:r>
-      <w:proofErr w:type="spellEnd"/>
-      <w:r>
-        <w:t xml:space="preserve"> </w:t>
+        <w:t xml:space="preserve">ộc tinh </w:t>
       </w:r>
       <w:r>
         <w:rPr>
@@ -935,63 +488,10 @@
         <w:t>id</w:t>
       </w:r>
       <w:r>
-        <w:t>, ch</w:t>
-      </w:r>
-      <w:proofErr w:type="spellStart"/>
-      <w:r>
-        <w:t>ứa</w:t>
-      </w:r>
-      <w:proofErr w:type="spellEnd"/>
-      <w:r>
-        <w:t xml:space="preserve"> </w:t>
-      </w:r>
-      <w:proofErr w:type="spellStart"/>
-      <w:r>
-        <w:t>mã</w:t>
-      </w:r>
-      <w:proofErr w:type="spellEnd"/>
-      <w:r>
-        <w:t xml:space="preserve"> </w:t>
-      </w:r>
-      <w:proofErr w:type="spellStart"/>
-      <w:r>
-        <w:t>định</w:t>
-      </w:r>
-      <w:proofErr w:type="spellEnd"/>
-      <w:r>
-        <w:t xml:space="preserve"> </w:t>
-      </w:r>
-      <w:proofErr w:type="spellStart"/>
-      <w:r>
-        <w:t>danh</w:t>
-      </w:r>
-      <w:proofErr w:type="spellEnd"/>
-      <w:r>
-        <w:t xml:space="preserve"> </w:t>
-      </w:r>
-      <w:proofErr w:type="spellStart"/>
-      <w:r>
-        <w:t>của</w:t>
-      </w:r>
-      <w:proofErr w:type="spellEnd"/>
-      <w:r>
-        <w:t xml:space="preserve"> ô </w:t>
-      </w:r>
-      <w:proofErr w:type="spellStart"/>
-      <w:r>
-        <w:t>nhập</w:t>
-      </w:r>
-      <w:proofErr w:type="spellEnd"/>
-      <w:r>
-        <w:t xml:space="preserve"> </w:t>
-      </w:r>
-      <w:proofErr w:type="spellStart"/>
-      <w:r>
-        <w:t>liệu</w:t>
-      </w:r>
-      <w:proofErr w:type="spellEnd"/>
-      <w:r>
-        <w:t xml:space="preserve"> (</w:t>
+        <w:t xml:space="preserve">, chứa </w:t>
+      </w:r>
+      <w:r>
+        <w:t>mã định danh của ô nhập liệu (</w:t>
       </w:r>
       <w:r>
         <w:rPr>
@@ -1011,24 +511,11 @@
           <w:numId w:val="1"/>
         </w:numPr>
       </w:pPr>
-      <w:proofErr w:type="spellStart"/>
       <w:r>
         <w:t>Thu</w:t>
       </w:r>
       <w:r>
-        <w:t>ộc</w:t>
-      </w:r>
-      <w:proofErr w:type="spellEnd"/>
-      <w:r>
-        <w:t xml:space="preserve"> </w:t>
-      </w:r>
-      <w:proofErr w:type="spellStart"/>
-      <w:r>
-        <w:t>tinh</w:t>
-      </w:r>
-      <w:proofErr w:type="spellEnd"/>
-      <w:r>
-        <w:t xml:space="preserve"> </w:t>
+        <w:t xml:space="preserve">ộc tinh </w:t>
       </w:r>
       <w:r>
         <w:rPr>
@@ -1037,61 +524,8 @@
         <w:t>name</w:t>
       </w:r>
       <w:r>
-        <w:t xml:space="preserve">, </w:t>
-      </w:r>
-      <w:proofErr w:type="spellStart"/>
-      <w:r>
-        <w:t>chứa</w:t>
-      </w:r>
-      <w:proofErr w:type="spellEnd"/>
-      <w:r>
-        <w:t xml:space="preserve"> </w:t>
-      </w:r>
-      <w:proofErr w:type="spellStart"/>
-      <w:r>
-        <w:t>tên</w:t>
-      </w:r>
-      <w:proofErr w:type="spellEnd"/>
-      <w:r>
-        <w:t xml:space="preserve"> </w:t>
-      </w:r>
-      <w:proofErr w:type="spellStart"/>
-      <w:r>
-        <w:t>định</w:t>
-      </w:r>
-      <w:proofErr w:type="spellEnd"/>
-      <w:r>
-        <w:t xml:space="preserve"> </w:t>
-      </w:r>
-      <w:proofErr w:type="spellStart"/>
-      <w:r>
-        <w:t>danh</w:t>
-      </w:r>
-      <w:proofErr w:type="spellEnd"/>
-      <w:r>
-        <w:t xml:space="preserve"> </w:t>
-      </w:r>
-      <w:proofErr w:type="spellStart"/>
-      <w:r>
-        <w:t>của</w:t>
-      </w:r>
-      <w:proofErr w:type="spellEnd"/>
-      <w:r>
-        <w:t xml:space="preserve"> ô </w:t>
-      </w:r>
-      <w:proofErr w:type="spellStart"/>
-      <w:r>
-        <w:t>nhập</w:t>
-      </w:r>
-      <w:proofErr w:type="spellEnd"/>
-      <w:r>
-        <w:t xml:space="preserve"> </w:t>
-      </w:r>
-      <w:proofErr w:type="spellStart"/>
-      <w:r>
-        <w:t>liệu</w:t>
-      </w:r>
-      <w:proofErr w:type="spellEnd"/>
+        <w:t>, chứa tên định danh của ô nhập liệu</w:t>
+      </w:r>
       <w:r>
         <w:t xml:space="preserve"> (</w:t>
       </w:r>
@@ -1106,62 +540,7 @@
       </w:r>
       <w:r>
         <w:br/>
-      </w:r>
-      <w:proofErr w:type="spellStart"/>
-      <w:r>
-        <w:t>vd</w:t>
-      </w:r>
-      <w:proofErr w:type="spellEnd"/>
-      <w:r>
-        <w:t xml:space="preserve"> </w:t>
-      </w:r>
-      <w:proofErr w:type="spellStart"/>
-      <w:r>
-        <w:t>có</w:t>
-      </w:r>
-      <w:proofErr w:type="spellEnd"/>
-      <w:r>
-        <w:t xml:space="preserve"> ô </w:t>
-      </w:r>
-      <w:proofErr w:type="spellStart"/>
-      <w:r>
-        <w:t>nhập</w:t>
-      </w:r>
-      <w:proofErr w:type="spellEnd"/>
-      <w:r>
-        <w:t xml:space="preserve"> </w:t>
-      </w:r>
-      <w:proofErr w:type="spellStart"/>
-      <w:r>
-        <w:t>tên</w:t>
-      </w:r>
-      <w:proofErr w:type="spellEnd"/>
-      <w:r>
-        <w:t xml:space="preserve"> user </w:t>
-      </w:r>
-      <w:proofErr w:type="spellStart"/>
-      <w:r>
-        <w:t>và</w:t>
-      </w:r>
-      <w:proofErr w:type="spellEnd"/>
-      <w:r>
-        <w:t xml:space="preserve"> </w:t>
-      </w:r>
-      <w:proofErr w:type="spellStart"/>
-      <w:r>
-        <w:t>mật</w:t>
-      </w:r>
-      <w:proofErr w:type="spellEnd"/>
-      <w:r>
-        <w:t xml:space="preserve"> </w:t>
-      </w:r>
-      <w:proofErr w:type="spellStart"/>
-      <w:r>
-        <w:t>khẩu</w:t>
-      </w:r>
-      <w:proofErr w:type="spellEnd"/>
-      <w:r>
-        <w:t xml:space="preserve">: </w:t>
+        <w:t xml:space="preserve">vd có ô nhập tên user và mật khẩu: </w:t>
       </w:r>
       <w:r>
         <w:br/>
@@ -1196,30 +575,12 @@
         </w:rPr>
         <w:t>id</w:t>
       </w:r>
-      <w:proofErr w:type="gramStart"/>
       <w:r>
         <w:rPr>
           <w:rFonts w:ascii="Courier New" w:hAnsi="Courier New" w:cs="Courier New"/>
           <w:color w:val="002060"/>
         </w:rPr>
-        <w:t>=”</w:t>
-      </w:r>
-      <w:proofErr w:type="spellStart"/>
-      <w:r>
-        <w:rPr>
-          <w:rFonts w:ascii="Courier New" w:hAnsi="Courier New" w:cs="Courier New"/>
-          <w:color w:val="002060"/>
-        </w:rPr>
-        <w:t>hoten</w:t>
-      </w:r>
-      <w:proofErr w:type="spellEnd"/>
-      <w:proofErr w:type="gramEnd"/>
-      <w:r>
-        <w:rPr>
-          <w:rFonts w:ascii="Courier New" w:hAnsi="Courier New" w:cs="Courier New"/>
-          <w:color w:val="002060"/>
-        </w:rPr>
-        <w:t xml:space="preserve">” </w:t>
+        <w:t xml:space="preserve">=”hoten” </w:t>
       </w:r>
       <w:r>
         <w:rPr>
@@ -1234,23 +595,7 @@
           <w:rFonts w:ascii="Courier New" w:hAnsi="Courier New" w:cs="Courier New"/>
           <w:color w:val="002060"/>
         </w:rPr>
-        <w:t>=”</w:t>
-      </w:r>
-      <w:proofErr w:type="spellStart"/>
-      <w:r>
-        <w:rPr>
-          <w:rFonts w:ascii="Courier New" w:hAnsi="Courier New" w:cs="Courier New"/>
-          <w:color w:val="002060"/>
-        </w:rPr>
-        <w:t>hoten</w:t>
-      </w:r>
-      <w:proofErr w:type="spellEnd"/>
-      <w:r>
-        <w:rPr>
-          <w:rFonts w:ascii="Courier New" w:hAnsi="Courier New" w:cs="Courier New"/>
-          <w:color w:val="002060"/>
-        </w:rPr>
-        <w:t>” /&gt;</w:t>
+        <w:t>=”hoten” /&gt;</w:t>
       </w:r>
       <w:r>
         <w:rPr>
@@ -1310,7 +655,6 @@
         </w:rPr>
         <w:t>=”</w:t>
       </w:r>
-      <w:proofErr w:type="spellStart"/>
       <w:r>
         <w:rPr>
           <w:rFonts w:ascii="Courier New" w:hAnsi="Courier New" w:cs="Courier New"/>
@@ -1318,7 +662,6 @@
         </w:rPr>
         <w:t>matkhau</w:t>
       </w:r>
-      <w:proofErr w:type="spellEnd"/>
       <w:r>
         <w:rPr>
           <w:rFonts w:ascii="Courier New" w:hAnsi="Courier New" w:cs="Courier New"/>
@@ -1341,7 +684,6 @@
         </w:rPr>
         <w:t>=”</w:t>
       </w:r>
-      <w:proofErr w:type="spellStart"/>
       <w:r>
         <w:rPr>
           <w:rFonts w:ascii="Courier New" w:hAnsi="Courier New" w:cs="Courier New"/>
@@ -1349,7 +691,6 @@
         </w:rPr>
         <w:t>matma</w:t>
       </w:r>
-      <w:proofErr w:type="spellEnd"/>
       <w:r>
         <w:rPr>
           <w:rFonts w:ascii="Courier New" w:hAnsi="Courier New" w:cs="Courier New"/>
@@ -1371,24 +712,11 @@
           <w:numId w:val="1"/>
         </w:numPr>
       </w:pPr>
-      <w:proofErr w:type="spellStart"/>
       <w:r>
         <w:t>Thu</w:t>
       </w:r>
       <w:r>
-        <w:t>ộc</w:t>
-      </w:r>
-      <w:proofErr w:type="spellEnd"/>
-      <w:r>
-        <w:t xml:space="preserve"> </w:t>
-      </w:r>
-      <w:proofErr w:type="spellStart"/>
-      <w:r>
-        <w:t>tinh</w:t>
-      </w:r>
-      <w:proofErr w:type="spellEnd"/>
-      <w:r>
-        <w:t xml:space="preserve"> </w:t>
+        <w:t xml:space="preserve">ộc tinh </w:t>
       </w:r>
       <w:r>
         <w:rPr>
@@ -1399,69 +727,9 @@
       <w:r>
         <w:t xml:space="preserve">, </w:t>
       </w:r>
-      <w:proofErr w:type="spellStart"/>
-      <w:r>
-        <w:t>bắt</w:t>
-      </w:r>
-      <w:proofErr w:type="spellEnd"/>
-      <w:r>
-        <w:t xml:space="preserve"> </w:t>
-      </w:r>
-      <w:proofErr w:type="spellStart"/>
-      <w:r>
-        <w:t>buộc</w:t>
-      </w:r>
-      <w:proofErr w:type="spellEnd"/>
-      <w:r>
-        <w:t xml:space="preserve"> </w:t>
-      </w:r>
-      <w:proofErr w:type="spellStart"/>
-      <w:r>
-        <w:t>phải</w:t>
-      </w:r>
-      <w:proofErr w:type="spellEnd"/>
-      <w:r>
-        <w:t xml:space="preserve"> </w:t>
-      </w:r>
-      <w:proofErr w:type="spellStart"/>
-      <w:r>
-        <w:t>nhập</w:t>
-      </w:r>
-      <w:proofErr w:type="spellEnd"/>
-      <w:r>
-        <w:t xml:space="preserve"> </w:t>
-      </w:r>
-      <w:proofErr w:type="spellStart"/>
-      <w:r>
-        <w:t>dữ</w:t>
-      </w:r>
-      <w:proofErr w:type="spellEnd"/>
-      <w:r>
-        <w:t xml:space="preserve"> </w:t>
-      </w:r>
-      <w:proofErr w:type="spellStart"/>
-      <w:r>
-        <w:t>liệu</w:t>
-      </w:r>
-      <w:proofErr w:type="spellEnd"/>
-      <w:r>
-        <w:t xml:space="preserve"> </w:t>
-      </w:r>
-      <w:proofErr w:type="spellStart"/>
-      <w:r>
-        <w:t>vô</w:t>
-      </w:r>
-      <w:proofErr w:type="spellEnd"/>
-      <w:r>
-        <w:t xml:space="preserve"> ô </w:t>
-      </w:r>
-      <w:proofErr w:type="spellStart"/>
-      <w:proofErr w:type="gramStart"/>
-      <w:r>
-        <w:t>nhập</w:t>
-      </w:r>
-      <w:proofErr w:type="spellEnd"/>
-      <w:proofErr w:type="gramEnd"/>
+      <w:r>
+        <w:t>bắt buộc phải nhập dữ liệu vô ô nhập</w:t>
+      </w:r>
     </w:p>
     <w:p>
       <w:pPr>
@@ -1471,24 +739,11 @@
           <w:numId w:val="1"/>
         </w:numPr>
       </w:pPr>
-      <w:proofErr w:type="spellStart"/>
       <w:r>
         <w:t>Thu</w:t>
       </w:r>
       <w:r>
-        <w:t>ộc</w:t>
-      </w:r>
-      <w:proofErr w:type="spellEnd"/>
-      <w:r>
-        <w:t xml:space="preserve"> </w:t>
-      </w:r>
-      <w:proofErr w:type="spellStart"/>
-      <w:r>
-        <w:t>tinh</w:t>
-      </w:r>
-      <w:proofErr w:type="spellEnd"/>
-      <w:r>
-        <w:t xml:space="preserve"> </w:t>
+        <w:t xml:space="preserve">ộc tinh </w:t>
       </w:r>
       <w:r>
         <w:rPr>
@@ -1500,53 +755,8 @@
         <w:t>,</w:t>
       </w:r>
       <w:r>
-        <w:t xml:space="preserve"> hi</w:t>
-      </w:r>
-      <w:proofErr w:type="spellStart"/>
-      <w:r>
-        <w:t>ển</w:t>
-      </w:r>
-      <w:proofErr w:type="spellEnd"/>
-      <w:r>
-        <w:t xml:space="preserve"> </w:t>
-      </w:r>
-      <w:proofErr w:type="spellStart"/>
-      <w:r>
-        <w:t>thi</w:t>
-      </w:r>
-      <w:proofErr w:type="spellEnd"/>
-      <w:r>
-        <w:t xml:space="preserve"> </w:t>
-      </w:r>
-      <w:proofErr w:type="spellStart"/>
-      <w:r>
-        <w:t>nội</w:t>
-      </w:r>
-      <w:proofErr w:type="spellEnd"/>
-      <w:r>
-        <w:t xml:space="preserve"> dung </w:t>
-      </w:r>
-      <w:proofErr w:type="spellStart"/>
-      <w:r>
-        <w:t>gợi</w:t>
-      </w:r>
-      <w:proofErr w:type="spellEnd"/>
-      <w:r>
-        <w:t xml:space="preserve"> ý </w:t>
-      </w:r>
-      <w:proofErr w:type="spellStart"/>
-      <w:r>
-        <w:t>nhập</w:t>
-      </w:r>
-      <w:proofErr w:type="spellEnd"/>
-      <w:r>
-        <w:t xml:space="preserve"> </w:t>
-      </w:r>
-      <w:proofErr w:type="spellStart"/>
-      <w:r>
-        <w:t>liệu</w:t>
-      </w:r>
-      <w:proofErr w:type="spellEnd"/>
+        <w:t xml:space="preserve"> hiển thi nội dung gợi ý nhập liệu</w:t>
+      </w:r>
     </w:p>
     <w:p>
       <w:pPr>
@@ -1556,24 +766,11 @@
           <w:numId w:val="1"/>
         </w:numPr>
       </w:pPr>
-      <w:proofErr w:type="spellStart"/>
       <w:r>
         <w:t>Thu</w:t>
       </w:r>
       <w:r>
-        <w:t>ộc</w:t>
-      </w:r>
-      <w:proofErr w:type="spellEnd"/>
-      <w:r>
-        <w:t xml:space="preserve"> </w:t>
-      </w:r>
-      <w:proofErr w:type="spellStart"/>
-      <w:r>
-        <w:t>tinh</w:t>
-      </w:r>
-      <w:proofErr w:type="spellEnd"/>
-      <w:r>
-        <w:t xml:space="preserve"> </w:t>
+        <w:t xml:space="preserve">ộc tinh </w:t>
       </w:r>
       <w:r>
         <w:rPr>
@@ -1584,37 +781,8 @@
       <w:r>
         <w:t xml:space="preserve">, </w:t>
       </w:r>
-      <w:proofErr w:type="spellStart"/>
-      <w:r>
-        <w:t>chứa</w:t>
-      </w:r>
-      <w:proofErr w:type="spellEnd"/>
-      <w:r>
-        <w:t xml:space="preserve"> </w:t>
-      </w:r>
-      <w:proofErr w:type="spellStart"/>
-      <w:r>
-        <w:t>giá</w:t>
-      </w:r>
-      <w:proofErr w:type="spellEnd"/>
-      <w:r>
-        <w:t xml:space="preserve"> </w:t>
-      </w:r>
-      <w:proofErr w:type="spellStart"/>
-      <w:r>
-        <w:t>trị</w:t>
-      </w:r>
-      <w:proofErr w:type="spellEnd"/>
-      <w:r>
-        <w:t xml:space="preserve"> </w:t>
-      </w:r>
-      <w:proofErr w:type="spellStart"/>
-      <w:r>
-        <w:t>của</w:t>
-      </w:r>
-      <w:proofErr w:type="spellEnd"/>
-      <w:r>
-        <w:t xml:space="preserve"> ô</w:t>
+      <w:r>
+        <w:t>chứa giá trị của ô</w:t>
       </w:r>
     </w:p>
     <w:p>
@@ -1624,6 +792,77 @@
           <w:ilvl w:val="0"/>
           <w:numId w:val="1"/>
         </w:numPr>
+      </w:pPr>
+      <w:r>
+        <w:t>Thu</w:t>
+      </w:r>
+      <w:r>
+        <w:t xml:space="preserve">ộc tinh </w:t>
+      </w:r>
+      <w:r>
+        <w:rPr>
+          <w:color w:val="FF0000"/>
+        </w:rPr>
+        <w:t>autofocus</w:t>
+      </w:r>
+      <w:r>
+        <w:t xml:space="preserve">, </w:t>
+      </w:r>
+      <w:r>
+        <w:t>đặt con trỏ vô nhập liệu</w:t>
+      </w:r>
+    </w:p>
+    <w:p>
+      <w:pPr>
+        <w:pStyle w:val="ListParagraph"/>
+        <w:numPr>
+          <w:ilvl w:val="0"/>
+          <w:numId w:val="1"/>
+        </w:numPr>
+      </w:pPr>
+      <w:r>
+        <w:t>Thu</w:t>
+      </w:r>
+      <w:r>
+        <w:t xml:space="preserve">ộc tinh </w:t>
+      </w:r>
+      <w:r>
+        <w:rPr>
+          <w:color w:val="FF0000"/>
+        </w:rPr>
+        <w:t>pattern</w:t>
+      </w:r>
+      <w:r>
+        <w:t xml:space="preserve">, </w:t>
+      </w:r>
+      <w:r>
+        <w:t xml:space="preserve">mô tả </w:t>
+      </w:r>
+      <w:r>
+        <w:t xml:space="preserve">qui </w:t>
+      </w:r>
+      <w:r>
+        <w:t>tắt</w:t>
+      </w:r>
+      <w:r>
+        <w:t xml:space="preserve"> (luật)</w:t>
+      </w:r>
+      <w:r>
+        <w:t xml:space="preserve"> nhập liệu</w:t>
+      </w:r>
+    </w:p>
+    <w:p>
+      <w:pPr>
+        <w:pStyle w:val="ListParagraph"/>
+        <w:numPr>
+          <w:ilvl w:val="0"/>
+          <w:numId w:val="1"/>
+        </w:numPr>
+      </w:pPr>
+    </w:p>
+    <w:p>
+      <w:pPr>
+        <w:pStyle w:val="ListParagraph"/>
       </w:pPr>
     </w:p>
     <w:p>

</xml_diff>